<commit_message>
Update Analiza i predikcija istinitosti Twtitter objava.docx
</commit_message>
<xml_diff>
--- a/Analiza i predikcija istinitosti Twtitter objava.docx
+++ b/Analiza i predikcija istinitosti Twtitter objava.docx
@@ -7699,6 +7699,7 @@
         <w:jc w:val="both"/>
         <w:rPr>
           <w:rFonts w:asciiTheme="majorHAnsi" w:hAnsiTheme="majorHAnsi"/>
+          <w:b/>
         </w:rPr>
       </w:pPr>
       <w:proofErr w:type="spellStart"/>
@@ -7741,6 +7742,40 @@
         <w:rPr>
           <w:rFonts w:asciiTheme="majorHAnsi" w:hAnsiTheme="majorHAnsi"/>
         </w:rPr>
+        <w:t xml:space="preserve"> model </w:t>
+      </w:r>
+      <w:proofErr w:type="spellStart"/>
+      <w:r>
+        <w:rPr>
+          <w:rFonts w:asciiTheme="majorHAnsi" w:hAnsiTheme="majorHAnsi"/>
+        </w:rPr>
+        <w:t>dobiven</w:t>
+      </w:r>
+      <w:proofErr w:type="spellEnd"/>
+      <w:r>
+        <w:rPr>
+          <w:rFonts w:asciiTheme="majorHAnsi" w:hAnsiTheme="majorHAnsi"/>
+        </w:rPr>
+        <w:t xml:space="preserve"> </w:t>
+      </w:r>
+      <w:proofErr w:type="spellStart"/>
+      <w:r>
+        <w:rPr>
+          <w:rFonts w:asciiTheme="majorHAnsi" w:hAnsiTheme="majorHAnsi"/>
+        </w:rPr>
+        <w:t>primjenom</w:t>
+      </w:r>
+      <w:proofErr w:type="spellEnd"/>
+      <w:r>
+        <w:rPr>
+          <w:rFonts w:asciiTheme="majorHAnsi" w:hAnsiTheme="majorHAnsi"/>
+        </w:rPr>
+        <w:t xml:space="preserve"> Random Forest</w:t>
+      </w:r>
+      <w:r>
+        <w:rPr>
+          <w:rFonts w:asciiTheme="majorHAnsi" w:hAnsiTheme="majorHAnsi"/>
+        </w:rPr>
         <w:t xml:space="preserve"> </w:t>
       </w:r>
       <w:proofErr w:type="spellStart"/>
@@ -7749,7 +7784,7 @@
         <w:rPr>
           <w:rFonts w:asciiTheme="majorHAnsi" w:hAnsiTheme="majorHAnsi"/>
         </w:rPr>
-        <w:t>dane</w:t>
+        <w:t>te</w:t>
       </w:r>
       <w:proofErr w:type="spellEnd"/>
       <w:proofErr w:type="gramEnd"/>
@@ -7757,112 +7792,307 @@
         <w:rPr>
           <w:rFonts w:asciiTheme="majorHAnsi" w:hAnsiTheme="majorHAnsi"/>
         </w:rPr>
-        <w:t xml:space="preserve"> </w:t>
-      </w:r>
-      <w:proofErr w:type="spellStart"/>
-      <w:r>
-        <w:rPr>
-          <w:rFonts w:asciiTheme="majorHAnsi" w:hAnsiTheme="majorHAnsi"/>
-        </w:rPr>
-        <w:t>algoritme</w:t>
-      </w:r>
-      <w:proofErr w:type="spellEnd"/>
-      <w:r>
-        <w:rPr>
-          <w:rFonts w:asciiTheme="majorHAnsi" w:hAnsiTheme="majorHAnsi"/>
-        </w:rPr>
-        <w:t xml:space="preserve"> </w:t>
-      </w:r>
-      <w:proofErr w:type="spellStart"/>
-      <w:r>
-        <w:rPr>
-          <w:rFonts w:asciiTheme="majorHAnsi" w:hAnsiTheme="majorHAnsi"/>
-        </w:rPr>
-        <w:t>i</w:t>
-      </w:r>
-      <w:proofErr w:type="spellEnd"/>
-      <w:r>
-        <w:rPr>
-          <w:rFonts w:asciiTheme="majorHAnsi" w:hAnsiTheme="majorHAnsi"/>
-        </w:rPr>
-        <w:t xml:space="preserve"> </w:t>
-      </w:r>
-      <w:proofErr w:type="spellStart"/>
-      <w:r>
-        <w:rPr>
-          <w:rFonts w:asciiTheme="majorHAnsi" w:hAnsiTheme="majorHAnsi"/>
-        </w:rPr>
-        <w:t>predstaviti</w:t>
-      </w:r>
-      <w:proofErr w:type="spellEnd"/>
-      <w:r>
-        <w:rPr>
-          <w:rFonts w:asciiTheme="majorHAnsi" w:hAnsiTheme="majorHAnsi"/>
-        </w:rPr>
-        <w:t xml:space="preserve"> 2 </w:t>
-      </w:r>
-      <w:proofErr w:type="spellStart"/>
-      <w:r>
-        <w:rPr>
-          <w:rFonts w:asciiTheme="majorHAnsi" w:hAnsiTheme="majorHAnsi"/>
-        </w:rPr>
-        <w:t>od</w:t>
-      </w:r>
-      <w:proofErr w:type="spellEnd"/>
-      <w:r>
-        <w:rPr>
-          <w:rFonts w:asciiTheme="majorHAnsi" w:hAnsiTheme="majorHAnsi"/>
-        </w:rPr>
-        <w:t xml:space="preserve"> 3 </w:t>
-      </w:r>
-      <w:proofErr w:type="spellStart"/>
-      <w:r>
-        <w:rPr>
-          <w:rFonts w:asciiTheme="majorHAnsi" w:hAnsiTheme="majorHAnsi"/>
-        </w:rPr>
-        <w:t>koja</w:t>
-      </w:r>
-      <w:proofErr w:type="spellEnd"/>
-      <w:r>
-        <w:rPr>
-          <w:rFonts w:asciiTheme="majorHAnsi" w:hAnsiTheme="majorHAnsi"/>
-        </w:rPr>
-        <w:t xml:space="preserve"> </w:t>
-      </w:r>
-      <w:proofErr w:type="spellStart"/>
-      <w:r>
-        <w:rPr>
-          <w:rFonts w:asciiTheme="majorHAnsi" w:hAnsiTheme="majorHAnsi"/>
-        </w:rPr>
-        <w:t>daju</w:t>
-      </w:r>
-      <w:proofErr w:type="spellEnd"/>
-      <w:r>
-        <w:rPr>
-          <w:rFonts w:asciiTheme="majorHAnsi" w:hAnsiTheme="majorHAnsi"/>
-        </w:rPr>
-        <w:t xml:space="preserve"> </w:t>
-      </w:r>
-      <w:proofErr w:type="spellStart"/>
-      <w:r>
-        <w:rPr>
-          <w:rFonts w:asciiTheme="majorHAnsi" w:hAnsiTheme="majorHAnsi"/>
-        </w:rPr>
-        <w:t>najbolje</w:t>
-      </w:r>
-      <w:proofErr w:type="spellEnd"/>
-      <w:r>
-        <w:rPr>
-          <w:rFonts w:asciiTheme="majorHAnsi" w:hAnsiTheme="majorHAnsi"/>
-        </w:rPr>
-        <w:t xml:space="preserve"> </w:t>
-      </w:r>
-      <w:proofErr w:type="spellStart"/>
-      <w:r>
-        <w:rPr>
-          <w:rFonts w:asciiTheme="majorHAnsi" w:hAnsiTheme="majorHAnsi"/>
-        </w:rPr>
-        <w:t>rezultate</w:t>
+        <w:t xml:space="preserve"> K</w:t>
+      </w:r>
+      <w:r>
+        <w:rPr>
+          <w:rFonts w:asciiTheme="majorHAnsi" w:hAnsiTheme="majorHAnsi"/>
+        </w:rPr>
+        <w:t>-</w:t>
+      </w:r>
+      <w:proofErr w:type="spellStart"/>
+      <w:r>
+        <w:rPr>
+          <w:rFonts w:asciiTheme="majorHAnsi" w:hAnsiTheme="majorHAnsi"/>
+        </w:rPr>
+        <w:t>nn</w:t>
+      </w:r>
+      <w:proofErr w:type="spellEnd"/>
+      <w:r>
+        <w:rPr>
+          <w:rFonts w:asciiTheme="majorHAnsi" w:hAnsiTheme="majorHAnsi"/>
+        </w:rPr>
+        <w:t xml:space="preserve"> </w:t>
+      </w:r>
+      <w:proofErr w:type="spellStart"/>
+      <w:r>
+        <w:rPr>
+          <w:rFonts w:asciiTheme="majorHAnsi" w:hAnsiTheme="majorHAnsi"/>
+        </w:rPr>
+        <w:t>algoritma</w:t>
+      </w:r>
+      <w:proofErr w:type="spellEnd"/>
+      <w:r>
+        <w:rPr>
+          <w:rFonts w:asciiTheme="majorHAnsi" w:hAnsiTheme="majorHAnsi"/>
+        </w:rPr>
+        <w:t xml:space="preserve">. </w:t>
+      </w:r>
+      <w:proofErr w:type="spellStart"/>
+      <w:proofErr w:type="gramStart"/>
+      <w:r>
+        <w:rPr>
+          <w:rFonts w:asciiTheme="majorHAnsi" w:hAnsiTheme="majorHAnsi"/>
+        </w:rPr>
+        <w:t>Razlog</w:t>
+      </w:r>
+      <w:proofErr w:type="spellEnd"/>
+      <w:r>
+        <w:rPr>
+          <w:rFonts w:asciiTheme="majorHAnsi" w:hAnsiTheme="majorHAnsi"/>
+        </w:rPr>
+        <w:t xml:space="preserve"> </w:t>
+      </w:r>
+      <w:proofErr w:type="spellStart"/>
+      <w:r>
+        <w:rPr>
+          <w:rFonts w:asciiTheme="majorHAnsi" w:hAnsiTheme="majorHAnsi"/>
+        </w:rPr>
+        <w:t>za</w:t>
+      </w:r>
+      <w:proofErr w:type="spellEnd"/>
+      <w:r>
+        <w:rPr>
+          <w:rFonts w:asciiTheme="majorHAnsi" w:hAnsiTheme="majorHAnsi"/>
+        </w:rPr>
+        <w:t xml:space="preserve"> </w:t>
+      </w:r>
+      <w:proofErr w:type="spellStart"/>
+      <w:r>
+        <w:rPr>
+          <w:rFonts w:asciiTheme="majorHAnsi" w:hAnsiTheme="majorHAnsi"/>
+        </w:rPr>
+        <w:t>odabir</w:t>
+      </w:r>
+      <w:proofErr w:type="spellEnd"/>
+      <w:r>
+        <w:rPr>
+          <w:rFonts w:asciiTheme="majorHAnsi" w:hAnsiTheme="majorHAnsi"/>
+        </w:rPr>
+        <w:t xml:space="preserve"> </w:t>
+      </w:r>
+      <w:proofErr w:type="spellStart"/>
+      <w:r>
+        <w:rPr>
+          <w:rFonts w:asciiTheme="majorHAnsi" w:hAnsiTheme="majorHAnsi"/>
+        </w:rPr>
+        <w:t>ta</w:t>
+      </w:r>
+      <w:proofErr w:type="spellEnd"/>
+      <w:r>
+        <w:rPr>
+          <w:rFonts w:asciiTheme="majorHAnsi" w:hAnsiTheme="majorHAnsi"/>
+        </w:rPr>
+        <w:t xml:space="preserve"> </w:t>
+      </w:r>
+      <w:proofErr w:type="spellStart"/>
+      <w:r>
+        <w:rPr>
+          <w:rFonts w:asciiTheme="majorHAnsi" w:hAnsiTheme="majorHAnsi"/>
+        </w:rPr>
+        <w:t>dva</w:t>
+      </w:r>
+      <w:proofErr w:type="spellEnd"/>
+      <w:r>
+        <w:rPr>
+          <w:rFonts w:asciiTheme="majorHAnsi" w:hAnsiTheme="majorHAnsi"/>
+        </w:rPr>
+        <w:t xml:space="preserve"> </w:t>
+      </w:r>
+      <w:proofErr w:type="spellStart"/>
+      <w:r>
+        <w:rPr>
+          <w:rFonts w:asciiTheme="majorHAnsi" w:hAnsiTheme="majorHAnsi"/>
+        </w:rPr>
+        <w:t>modela</w:t>
+      </w:r>
+      <w:proofErr w:type="spellEnd"/>
+      <w:r>
+        <w:rPr>
+          <w:rFonts w:asciiTheme="majorHAnsi" w:hAnsiTheme="majorHAnsi"/>
+        </w:rPr>
+        <w:t xml:space="preserve"> je </w:t>
+      </w:r>
+      <w:proofErr w:type="spellStart"/>
+      <w:r>
+        <w:rPr>
+          <w:rFonts w:asciiTheme="majorHAnsi" w:hAnsiTheme="majorHAnsi"/>
+        </w:rPr>
+        <w:t>što</w:t>
+      </w:r>
+      <w:proofErr w:type="spellEnd"/>
+      <w:r>
+        <w:rPr>
+          <w:rFonts w:asciiTheme="majorHAnsi" w:hAnsiTheme="majorHAnsi"/>
+        </w:rPr>
+        <w:t xml:space="preserve"> je SVM </w:t>
+      </w:r>
+      <w:proofErr w:type="spellStart"/>
+      <w:r>
+        <w:rPr>
+          <w:rFonts w:asciiTheme="majorHAnsi" w:hAnsiTheme="majorHAnsi"/>
+        </w:rPr>
+        <w:t>neprikladan</w:t>
+      </w:r>
+      <w:proofErr w:type="spellEnd"/>
+      <w:r>
+        <w:rPr>
+          <w:rFonts w:asciiTheme="majorHAnsi" w:hAnsiTheme="majorHAnsi"/>
+        </w:rPr>
+        <w:t xml:space="preserve"> </w:t>
+      </w:r>
+      <w:proofErr w:type="spellStart"/>
+      <w:r>
+        <w:rPr>
+          <w:rFonts w:asciiTheme="majorHAnsi" w:hAnsiTheme="majorHAnsi"/>
+        </w:rPr>
+        <w:t>za</w:t>
+      </w:r>
+      <w:proofErr w:type="spellEnd"/>
+      <w:r>
+        <w:rPr>
+          <w:rFonts w:asciiTheme="majorHAnsi" w:hAnsiTheme="majorHAnsi"/>
+        </w:rPr>
+        <w:t xml:space="preserve"> </w:t>
+      </w:r>
+      <w:proofErr w:type="spellStart"/>
+      <w:r>
+        <w:rPr>
+          <w:rFonts w:asciiTheme="majorHAnsi" w:hAnsiTheme="majorHAnsi"/>
+        </w:rPr>
+        <w:t>velike</w:t>
+      </w:r>
+      <w:proofErr w:type="spellEnd"/>
+      <w:r>
+        <w:rPr>
+          <w:rFonts w:asciiTheme="majorHAnsi" w:hAnsiTheme="majorHAnsi"/>
+        </w:rPr>
+        <w:t xml:space="preserve"> </w:t>
+      </w:r>
+      <w:proofErr w:type="spellStart"/>
+      <w:r>
+        <w:rPr>
+          <w:rFonts w:asciiTheme="majorHAnsi" w:hAnsiTheme="majorHAnsi"/>
+        </w:rPr>
+        <w:t>količine</w:t>
+      </w:r>
+      <w:proofErr w:type="spellEnd"/>
+      <w:r>
+        <w:rPr>
+          <w:rFonts w:asciiTheme="majorHAnsi" w:hAnsiTheme="majorHAnsi"/>
+        </w:rPr>
+        <w:t xml:space="preserve"> </w:t>
+      </w:r>
+      <w:proofErr w:type="spellStart"/>
+      <w:r>
+        <w:rPr>
+          <w:rFonts w:asciiTheme="majorHAnsi" w:hAnsiTheme="majorHAnsi"/>
+        </w:rPr>
+        <w:t>podataka</w:t>
+      </w:r>
+      <w:proofErr w:type="spellEnd"/>
+      <w:r>
+        <w:rPr>
+          <w:rFonts w:asciiTheme="majorHAnsi" w:hAnsiTheme="majorHAnsi"/>
+        </w:rPr>
+        <w:t xml:space="preserve">, </w:t>
+      </w:r>
+      <w:proofErr w:type="spellStart"/>
+      <w:r>
+        <w:rPr>
+          <w:rFonts w:asciiTheme="majorHAnsi" w:hAnsiTheme="majorHAnsi"/>
+        </w:rPr>
+        <w:t>dok</w:t>
+      </w:r>
+      <w:proofErr w:type="spellEnd"/>
+      <w:r>
+        <w:rPr>
+          <w:rFonts w:asciiTheme="majorHAnsi" w:hAnsiTheme="majorHAnsi"/>
+        </w:rPr>
+        <w:t xml:space="preserve"> </w:t>
+      </w:r>
+      <w:proofErr w:type="spellStart"/>
+      <w:r>
+        <w:rPr>
+          <w:rFonts w:asciiTheme="majorHAnsi" w:hAnsiTheme="majorHAnsi"/>
+        </w:rPr>
+        <w:t>velika</w:t>
+      </w:r>
+      <w:proofErr w:type="spellEnd"/>
+      <w:r>
+        <w:rPr>
+          <w:rFonts w:asciiTheme="majorHAnsi" w:hAnsiTheme="majorHAnsi"/>
+        </w:rPr>
+        <w:t xml:space="preserve"> </w:t>
+      </w:r>
+      <w:proofErr w:type="spellStart"/>
+      <w:r>
+        <w:rPr>
+          <w:rFonts w:asciiTheme="majorHAnsi" w:hAnsiTheme="majorHAnsi"/>
+        </w:rPr>
+        <w:t>količina</w:t>
+      </w:r>
+      <w:proofErr w:type="spellEnd"/>
+      <w:r>
+        <w:rPr>
+          <w:rFonts w:asciiTheme="majorHAnsi" w:hAnsiTheme="majorHAnsi"/>
+        </w:rPr>
+        <w:t xml:space="preserve"> </w:t>
+      </w:r>
+      <w:proofErr w:type="spellStart"/>
+      <w:r>
+        <w:rPr>
+          <w:rFonts w:asciiTheme="majorHAnsi" w:hAnsiTheme="majorHAnsi"/>
+        </w:rPr>
+        <w:t>podataka</w:t>
+      </w:r>
+      <w:proofErr w:type="spellEnd"/>
+      <w:r>
+        <w:rPr>
+          <w:rFonts w:asciiTheme="majorHAnsi" w:hAnsiTheme="majorHAnsi"/>
+        </w:rPr>
+        <w:t xml:space="preserve"> K</w:t>
+      </w:r>
+      <w:r>
+        <w:rPr>
+          <w:rFonts w:asciiTheme="majorHAnsi" w:hAnsiTheme="majorHAnsi"/>
+        </w:rPr>
+        <w:t>-</w:t>
+      </w:r>
+      <w:proofErr w:type="spellStart"/>
+      <w:r>
+        <w:rPr>
+          <w:rFonts w:asciiTheme="majorHAnsi" w:hAnsiTheme="majorHAnsi"/>
+        </w:rPr>
+        <w:t>nn</w:t>
+      </w:r>
+      <w:proofErr w:type="spellEnd"/>
+      <w:r>
+        <w:rPr>
+          <w:rFonts w:asciiTheme="majorHAnsi" w:hAnsiTheme="majorHAnsi"/>
+        </w:rPr>
+        <w:t xml:space="preserve"> </w:t>
+      </w:r>
+      <w:proofErr w:type="spellStart"/>
+      <w:r>
+        <w:rPr>
+          <w:rFonts w:asciiTheme="majorHAnsi" w:hAnsiTheme="majorHAnsi"/>
+        </w:rPr>
+        <w:t>samo</w:t>
+      </w:r>
+      <w:proofErr w:type="spellEnd"/>
+      <w:r>
+        <w:rPr>
+          <w:rFonts w:asciiTheme="majorHAnsi" w:hAnsiTheme="majorHAnsi"/>
+        </w:rPr>
+        <w:t xml:space="preserve"> </w:t>
+      </w:r>
+      <w:proofErr w:type="spellStart"/>
+      <w:r>
+        <w:rPr>
+          <w:rFonts w:asciiTheme="majorHAnsi" w:hAnsiTheme="majorHAnsi"/>
+        </w:rPr>
+        <w:t>usporava</w:t>
       </w:r>
       <w:proofErr w:type="spellEnd"/>
       <w:r>
@@ -7871,14 +8101,13 @@
         </w:rPr>
         <w:t>.</w:t>
       </w:r>
-    </w:p>
-    <w:p>
-      <w:pPr>
-        <w:jc w:val="both"/>
-        <w:rPr>
-          <w:rFonts w:asciiTheme="majorHAnsi" w:hAnsiTheme="majorHAnsi"/>
-        </w:rPr>
-      </w:pPr>
+      <w:proofErr w:type="gramEnd"/>
+      <w:r>
+        <w:rPr>
+          <w:rFonts w:asciiTheme="majorHAnsi" w:hAnsiTheme="majorHAnsi"/>
+        </w:rPr>
+        <w:t xml:space="preserve"> </w:t>
+      </w:r>
       <w:proofErr w:type="spellStart"/>
       <w:r>
         <w:rPr>
@@ -7919,7 +8148,13 @@
         <w:rPr>
           <w:rFonts w:asciiTheme="majorHAnsi" w:hAnsiTheme="majorHAnsi"/>
         </w:rPr>
-        <w:t xml:space="preserve"> random forests </w:t>
+        <w:t xml:space="preserve"> Random forest</w:t>
+      </w:r>
+      <w:r>
+        <w:rPr>
+          <w:rFonts w:asciiTheme="majorHAnsi" w:hAnsiTheme="majorHAnsi"/>
+        </w:rPr>
+        <w:t xml:space="preserve"> </w:t>
       </w:r>
       <w:proofErr w:type="spellStart"/>
       <w:r>
@@ -8145,17 +8380,84 @@
         <w:rPr>
           <w:rFonts w:asciiTheme="majorHAnsi" w:hAnsiTheme="majorHAnsi"/>
         </w:rPr>
+        <w:t xml:space="preserve">, </w:t>
+      </w:r>
+      <w:proofErr w:type="spellStart"/>
+      <w:r>
+        <w:rPr>
+          <w:rFonts w:asciiTheme="majorHAnsi" w:hAnsiTheme="majorHAnsi"/>
+        </w:rPr>
+        <w:t>što</w:t>
+      </w:r>
+      <w:proofErr w:type="spellEnd"/>
+      <w:r>
+        <w:rPr>
+          <w:rFonts w:asciiTheme="majorHAnsi" w:hAnsiTheme="majorHAnsi"/>
+        </w:rPr>
+        <w:t xml:space="preserve"> je </w:t>
+      </w:r>
+      <w:proofErr w:type="spellStart"/>
+      <w:r>
+        <w:rPr>
+          <w:rFonts w:asciiTheme="majorHAnsi" w:hAnsiTheme="majorHAnsi"/>
+        </w:rPr>
+        <w:t>mana</w:t>
+      </w:r>
+      <w:proofErr w:type="spellEnd"/>
+      <w:r>
+        <w:rPr>
+          <w:rFonts w:asciiTheme="majorHAnsi" w:hAnsiTheme="majorHAnsi"/>
+        </w:rPr>
+        <w:t xml:space="preserve"> </w:t>
+      </w:r>
+      <w:proofErr w:type="spellStart"/>
+      <w:r>
+        <w:rPr>
+          <w:rFonts w:asciiTheme="majorHAnsi" w:hAnsiTheme="majorHAnsi"/>
+        </w:rPr>
+        <w:t>za</w:t>
+      </w:r>
+      <w:proofErr w:type="spellEnd"/>
+      <w:r>
+        <w:rPr>
+          <w:rFonts w:asciiTheme="majorHAnsi" w:hAnsiTheme="majorHAnsi"/>
+        </w:rPr>
+        <w:t xml:space="preserve"> K</w:t>
+      </w:r>
+      <w:r>
+        <w:rPr>
+          <w:rFonts w:asciiTheme="majorHAnsi" w:hAnsiTheme="majorHAnsi"/>
+        </w:rPr>
+        <w:t>-</w:t>
+      </w:r>
+      <w:proofErr w:type="spellStart"/>
+      <w:r>
+        <w:rPr>
+          <w:rFonts w:asciiTheme="majorHAnsi" w:hAnsiTheme="majorHAnsi"/>
+        </w:rPr>
+        <w:t>nn</w:t>
+      </w:r>
+      <w:proofErr w:type="spellEnd"/>
+      <w:r>
+        <w:rPr>
+          <w:rFonts w:asciiTheme="majorHAnsi" w:hAnsiTheme="majorHAnsi"/>
+        </w:rPr>
+        <w:t xml:space="preserve"> </w:t>
+      </w:r>
+      <w:proofErr w:type="spellStart"/>
+      <w:r>
+        <w:rPr>
+          <w:rFonts w:asciiTheme="majorHAnsi" w:hAnsiTheme="majorHAnsi"/>
+        </w:rPr>
+        <w:t>algoritam</w:t>
+      </w:r>
+      <w:proofErr w:type="spellEnd"/>
+      <w:r>
+        <w:rPr>
+          <w:rFonts w:asciiTheme="majorHAnsi" w:hAnsiTheme="majorHAnsi"/>
+        </w:rPr>
         <w:t>.</w:t>
       </w:r>
-    </w:p>
-    <w:p>
-      <w:pPr>
-        <w:jc w:val="both"/>
-        <w:rPr>
-          <w:rFonts w:asciiTheme="majorHAnsi" w:hAnsiTheme="majorHAnsi"/>
-          <w:b/>
-        </w:rPr>
-      </w:pPr>
     </w:p>
     <w:p>
       <w:pPr>

</xml_diff>